<commit_message>
Updating the Syllabus with corrected dates
</commit_message>
<xml_diff>
--- a/CSCI340_Spring2024_Syllabus.docx
+++ b/CSCI340_Spring2024_Syllabus.docx
@@ -52,13 +52,7 @@
       <w:bookmarkStart w:id="0" w:name="_heading=h.k43gaxz691h1"/>
       <w:bookmarkEnd w:id="0"/>
       <w:r>
-        <w:t xml:space="preserve">CSCI </w:t>
-      </w:r>
-      <w:r>
-        <w:t>340</w:t>
-      </w:r>
-      <w:r>
-        <w:t>:</w:t>
+        <w:t>CSCI 340:</w:t>
       </w:r>
     </w:p>
     <w:p>
@@ -70,10 +64,7 @@
       <w:bookmarkStart w:id="1" w:name="_heading=h.q7aa11m9yruq"/>
       <w:bookmarkEnd w:id="1"/>
       <w:r>
-        <w:t xml:space="preserve"> </w:t>
-      </w:r>
-      <w:r>
-        <w:t>Database Design</w:t>
+        <w:t xml:space="preserve"> Database Design</w:t>
       </w:r>
     </w:p>
     <w:p>
@@ -85,10 +76,7 @@
       <w:bookmarkStart w:id="2" w:name="_heading=h.8j12npwitatv"/>
       <w:bookmarkEnd w:id="2"/>
       <w:r>
-        <w:t>Spring 2024</w:t>
-      </w:r>
-      <w:r>
-        <w:t xml:space="preserve"> Syllabus</w:t>
+        <w:t>Spring 2024 Syllabus</w:t>
       </w:r>
     </w:p>
     <w:p>
@@ -102,6 +90,9 @@
         </w:rPr>
       </w:pPr>
       <w:r>
+        <w:rPr>
+          <w:noProof/>
+        </w:rPr>
         <w:drawing>
           <wp:inline distT="0" distB="0" distL="0" distR="0" wp14:anchorId="27AAA039" wp14:editId="3ADD2C10">
             <wp:extent cx="1924050" cy="2392211"/>
@@ -1245,13 +1236,7 @@
         </w:rPr>
       </w:pPr>
       <w:r>
-        <w:t xml:space="preserve">Databases are an essential and ubiquitous part of everyday life, and many of our day-to-day tasks involve the use of an underlying database in some form or another. As computer scientists, it is critical that we understand fundamental concepts of databases and database management systems (DBMS), including how they are designed, implemented, </w:t>
-      </w:r>
-      <w:r>
-        <w:t>queried,</w:t>
-      </w:r>
-      <w:r>
-        <w:t xml:space="preserve"> and maintained. In this class, we will learn about data modeling, relational models, normal forms, file organization, index structures, SQL, and PHP. Throughout the course, students will work on a project that involves the design and implementation of a web-accessible database using PHP and MySQL.</w:t>
+        <w:t>Databases are an essential and ubiquitous part of everyday life, and many of our day-to-day tasks involve the use of an underlying database in some form or another. As computer scientists, it is critical that we understand fundamental concepts of databases and database management systems (DBMS), including how they are designed, implemented, queried, and maintained. In this class, we will learn about data modeling, relational models, normal forms, file organization, index structures, SQL, and PHP. Throughout the course, students will work on a project that involves the design and implementation of a web-accessible database using PHP and MySQL.</w:t>
       </w:r>
       <w:r>
         <w:rPr>
@@ -1407,14 +1392,7 @@
           <w:sz w:val="24"/>
           <w:szCs w:val="24"/>
         </w:rPr>
-        <w:t xml:space="preserve"> addison.boyer@</w:t>
-      </w:r>
-      <w:r>
-        <w:rPr>
-          <w:sz w:val="24"/>
-          <w:szCs w:val="24"/>
-        </w:rPr>
-        <w:t>umontana.edu</w:t>
+        <w:t xml:space="preserve"> addison.boyer@umontana.edu</w:t>
       </w:r>
       <w:r>
         <w:rPr>
@@ -1623,31 +1601,7 @@
             <w:sz w:val="24"/>
             <w:szCs w:val="24"/>
           </w:rPr>
-          <w:t xml:space="preserve">Fundamentals of Database Systems Seventh Edition by </w:t>
-        </w:r>
-        <w:r>
-          <w:rPr>
-            <w:rStyle w:val="Hyperlink"/>
-            <w:sz w:val="24"/>
-            <w:szCs w:val="24"/>
-          </w:rPr>
-          <w:t>Ramez Elmasr</w:t>
-        </w:r>
-        <w:r>
-          <w:rPr>
-            <w:rStyle w:val="Hyperlink"/>
-            <w:sz w:val="24"/>
-            <w:szCs w:val="24"/>
-          </w:rPr>
-          <w:t xml:space="preserve">i &amp; </w:t>
-        </w:r>
-        <w:r>
-          <w:rPr>
-            <w:rStyle w:val="Hyperlink"/>
-            <w:sz w:val="24"/>
-            <w:szCs w:val="24"/>
-          </w:rPr>
-          <w:t>Shamkant B. Navathe</w:t>
+          <w:t>Fundamentals of Database Systems Seventh Edition by Ramez Elmasri &amp; Shamkant B. Navathe</w:t>
         </w:r>
       </w:hyperlink>
     </w:p>
@@ -2515,7 +2469,13 @@
         <w:pStyle w:val="NormalWeb"/>
       </w:pPr>
       <w:r>
-        <w:t>2. Database System Concepts and Architecture (January 30th - February 2nd).</w:t>
+        <w:t xml:space="preserve">2. Database System Concepts and Architecture (January 30th - February </w:t>
+      </w:r>
+      <w:r>
+        <w:t>1st</w:t>
+      </w:r>
+      <w:r>
+        <w:t>).</w:t>
       </w:r>
     </w:p>
     <w:p>
@@ -2523,7 +2483,19 @@
         <w:pStyle w:val="NormalWeb"/>
       </w:pPr>
       <w:r>
-        <w:t>3. Data Modeling Using the Entity–Relationship (ER) Model (February 7th - 16th).</w:t>
+        <w:t xml:space="preserve">3. Data Modeling Using the Entity–Relationship (ER) Model (February </w:t>
+      </w:r>
+      <w:r>
+        <w:t>6</w:t>
+      </w:r>
+      <w:r>
+        <w:t>th - 1</w:t>
+      </w:r>
+      <w:r>
+        <w:t>5</w:t>
+      </w:r>
+      <w:r>
+        <w:t>th).</w:t>
       </w:r>
     </w:p>
     <w:p>
@@ -2531,7 +2503,25 @@
         <w:pStyle w:val="NormalWeb"/>
       </w:pPr>
       <w:r>
-        <w:t>4. The Enhanced Entity–Relationship (EER) Model (February 21st - 23rd).</w:t>
+        <w:t>4. The Enhanced Entity–Relationship (EER) Model (February 2</w:t>
+      </w:r>
+      <w:r>
+        <w:t>0th</w:t>
+      </w:r>
+      <w:r>
+        <w:t xml:space="preserve"> </w:t>
+      </w:r>
+      <w:r>
+        <w:t>–</w:t>
+      </w:r>
+      <w:r>
+        <w:t xml:space="preserve"> 2</w:t>
+      </w:r>
+      <w:r>
+        <w:t>2nd</w:t>
+      </w:r>
+      <w:r>
+        <w:t>).</w:t>
       </w:r>
     </w:p>
     <w:p>
@@ -2539,7 +2529,13 @@
         <w:pStyle w:val="NormalWeb"/>
       </w:pPr>
       <w:r>
-        <w:t>5. Relational Data Model and Relational Database Constraints (February 28th).</w:t>
+        <w:t>5. Relational Data Model and Relational Database Constraints (February 2</w:t>
+      </w:r>
+      <w:r>
+        <w:t>7</w:t>
+      </w:r>
+      <w:r>
+        <w:t>th).</w:t>
       </w:r>
     </w:p>
     <w:p>
@@ -2547,7 +2543,13 @@
         <w:pStyle w:val="NormalWeb"/>
       </w:pPr>
       <w:r>
-        <w:t>6. Basic SQL (March 2nd).</w:t>
+        <w:t xml:space="preserve">6. Basic SQL (March </w:t>
+      </w:r>
+      <w:r>
+        <w:t>1st</w:t>
+      </w:r>
+      <w:r>
+        <w:t>).</w:t>
       </w:r>
     </w:p>
     <w:p>
@@ -2563,15 +2565,14 @@
           <w:b/>
           <w:bCs/>
         </w:rPr>
-        <w:t>Quiz 1 (March 2</w:t>
+        <w:t xml:space="preserve">Quiz 1 (March </w:t>
       </w:r>
       <w:r>
         <w:rPr>
           <w:b/>
           <w:bCs/>
-          <w:vertAlign w:val="superscript"/>
-        </w:rPr>
-        <w:t>nd</w:t>
+        </w:rPr>
+        <w:t>1st</w:t>
       </w:r>
       <w:r>
         <w:rPr>
@@ -2586,7 +2587,13 @@
         <w:pStyle w:val="NormalWeb"/>
       </w:pPr>
       <w:r>
-        <w:t>7. More SQL: Complex Queries, Triggers, Views, and Schemas (March 7th).</w:t>
+        <w:t>7. More SQL: Complex Queries, Triggers, Views, and Schemas (March</w:t>
+      </w:r>
+      <w:r>
+        <w:t xml:space="preserve"> 5th - </w:t>
+      </w:r>
+      <w:r>
+        <w:t>7th).</w:t>
       </w:r>
     </w:p>
     <w:p>
@@ -4517,27 +4524,7 @@
             <w:sz w:val="24"/>
             <w:szCs w:val="24"/>
           </w:rPr>
-          <w:t>Office for Disab</w:t>
-        </w:r>
-        <w:r>
-          <w:rPr>
-            <w:rStyle w:val="Hyperlink"/>
-            <w:rFonts w:ascii="Times" w:eastAsia="Times" w:hAnsi="Times" w:cs="Times"/>
-            <w:color w:val="1155CC"/>
-            <w:sz w:val="24"/>
-            <w:szCs w:val="24"/>
-          </w:rPr>
-          <w:t>i</w:t>
-        </w:r>
-        <w:r>
-          <w:rPr>
-            <w:rStyle w:val="Hyperlink"/>
-            <w:rFonts w:ascii="Times" w:eastAsia="Times" w:hAnsi="Times" w:cs="Times"/>
-            <w:color w:val="1155CC"/>
-            <w:sz w:val="24"/>
-            <w:szCs w:val="24"/>
-          </w:rPr>
-          <w:t>lity Equity</w:t>
+          <w:t>Office for Disability Equity</w:t>
         </w:r>
       </w:hyperlink>
       <w:r>
@@ -6051,15 +6038,6 @@
   </w:num>
   <w:num w:numId="3" w16cid:durableId="362756167">
     <w:abstractNumId w:val="7"/>
-    <w:lvlOverride w:ilvl="0"/>
-    <w:lvlOverride w:ilvl="1"/>
-    <w:lvlOverride w:ilvl="2"/>
-    <w:lvlOverride w:ilvl="3"/>
-    <w:lvlOverride w:ilvl="4"/>
-    <w:lvlOverride w:ilvl="5"/>
-    <w:lvlOverride w:ilvl="6"/>
-    <w:lvlOverride w:ilvl="7"/>
-    <w:lvlOverride w:ilvl="8"/>
   </w:num>
   <w:num w:numId="4" w16cid:durableId="221403949">
     <w:abstractNumId w:val="1"/>
@@ -6093,27 +6071,9 @@
   </w:num>
   <w:num w:numId="5" w16cid:durableId="2024433431">
     <w:abstractNumId w:val="8"/>
-    <w:lvlOverride w:ilvl="0"/>
-    <w:lvlOverride w:ilvl="1"/>
-    <w:lvlOverride w:ilvl="2"/>
-    <w:lvlOverride w:ilvl="3"/>
-    <w:lvlOverride w:ilvl="4"/>
-    <w:lvlOverride w:ilvl="5"/>
-    <w:lvlOverride w:ilvl="6"/>
-    <w:lvlOverride w:ilvl="7"/>
-    <w:lvlOverride w:ilvl="8"/>
   </w:num>
   <w:num w:numId="6" w16cid:durableId="924412883">
     <w:abstractNumId w:val="2"/>
-    <w:lvlOverride w:ilvl="0"/>
-    <w:lvlOverride w:ilvl="1"/>
-    <w:lvlOverride w:ilvl="2"/>
-    <w:lvlOverride w:ilvl="3"/>
-    <w:lvlOverride w:ilvl="4"/>
-    <w:lvlOverride w:ilvl="5"/>
-    <w:lvlOverride w:ilvl="6"/>
-    <w:lvlOverride w:ilvl="7"/>
-    <w:lvlOverride w:ilvl="8"/>
   </w:num>
   <w:num w:numId="7" w16cid:durableId="526406197">
     <w:abstractNumId w:val="11"/>
@@ -6262,6 +6222,7 @@
     <w:lsdException w:name="HTML Sample" w:semiHidden="1" w:unhideWhenUsed="1"/>
     <w:lsdException w:name="HTML Typewriter" w:semiHidden="1" w:unhideWhenUsed="1"/>
     <w:lsdException w:name="HTML Variable" w:semiHidden="1" w:unhideWhenUsed="1"/>
+    <w:lsdException w:name="Normal Table" w:semiHidden="1" w:unhideWhenUsed="1"/>
     <w:lsdException w:name="annotation subject" w:semiHidden="1" w:unhideWhenUsed="1"/>
     <w:lsdException w:name="No List" w:semiHidden="1" w:unhideWhenUsed="1"/>
     <w:lsdException w:name="Outline List 1" w:semiHidden="1" w:unhideWhenUsed="1"/>
@@ -6308,8 +6269,10 @@
     <w:lsdException w:name="Table Subtle 2" w:semiHidden="1" w:unhideWhenUsed="1"/>
     <w:lsdException w:name="Table Web 1" w:semiHidden="1" w:unhideWhenUsed="1"/>
     <w:lsdException w:name="Table Web 2" w:semiHidden="1" w:unhideWhenUsed="1"/>
+    <w:lsdException w:name="Table Web 3" w:semiHidden="1" w:unhideWhenUsed="1"/>
     <w:lsdException w:name="Balloon Text" w:semiHidden="1" w:unhideWhenUsed="1"/>
     <w:lsdException w:name="Table Grid" w:uiPriority="39"/>
+    <w:lsdException w:name="Table Theme" w:semiHidden="1" w:unhideWhenUsed="1"/>
     <w:lsdException w:name="Placeholder Text" w:semiHidden="1"/>
     <w:lsdException w:name="No Spacing" w:uiPriority="1" w:qFormat="1"/>
     <w:lsdException w:name="Light Shading" w:uiPriority="60"/>
@@ -6611,6 +6574,7 @@
   <w:style w:type="character" w:default="1" w:styleId="DefaultParagraphFont">
     <w:name w:val="Default Paragraph Font"/>
     <w:uiPriority w:val="1"/>
+    <w:semiHidden/>
     <w:unhideWhenUsed/>
   </w:style>
   <w:style w:type="table" w:default="1" w:styleId="TableNormal">

</xml_diff>

<commit_message>
Adding pdf document of lucid chart from class
</commit_message>
<xml_diff>
--- a/CSCI340_Spring2024_Syllabus.docx
+++ b/CSCI340_Spring2024_Syllabus.docx
@@ -2543,10 +2543,10 @@
         <w:pStyle w:val="NormalWeb"/>
       </w:pPr>
       <w:r>
-        <w:t xml:space="preserve">6. Basic SQL (March </w:t>
-      </w:r>
-      <w:r>
-        <w:t>1st</w:t>
+        <w:t>6. Basic SQL (</w:t>
+      </w:r>
+      <w:r>
+        <w:t>February 29th</w:t>
       </w:r>
       <w:r>
         <w:t>).</w:t>
@@ -2565,14 +2565,14 @@
           <w:b/>
           <w:bCs/>
         </w:rPr>
-        <w:t xml:space="preserve">Quiz 1 (March </w:t>
+        <w:t>Quiz 1 (</w:t>
       </w:r>
       <w:r>
         <w:rPr>
           <w:b/>
           <w:bCs/>
         </w:rPr>
-        <w:t>1st</w:t>
+        <w:t>February 29th</w:t>
       </w:r>
       <w:r>
         <w:rPr>

</xml_diff>

<commit_message>
Adding lecture notes for today, learning materials for Java Spring Boot via CodeAcademy
</commit_message>
<xml_diff>
--- a/CSCI340_Spring2024_Syllabus.docx
+++ b/CSCI340_Spring2024_Syllabus.docx
@@ -1404,13 +1404,11 @@
       </w:r>
       <w:r>
         <w:rPr>
-          <w:b/>
-          <w:bCs/>
           <w:color w:val="000000"/>
           <w:sz w:val="24"/>
           <w:szCs w:val="24"/>
         </w:rPr>
-        <w:t>TBD</w:t>
+        <w:t>Social Science 406</w:t>
       </w:r>
     </w:p>
     <w:p>
@@ -1420,6 +1418,7 @@
         <w:ind w:left="130"/>
         <w:rPr>
           <w:i/>
+          <w:color w:val="000000"/>
           <w:sz w:val="24"/>
           <w:szCs w:val="24"/>
         </w:rPr>
@@ -1431,45 +1430,16 @@
           <w:sz w:val="24"/>
           <w:szCs w:val="24"/>
         </w:rPr>
-        <w:t>Office hours</w:t>
-      </w:r>
-      <w:r>
-        <w:rPr>
+        <w:t xml:space="preserve">Office hours: </w:t>
+      </w:r>
+      <w:r>
+        <w:rPr>
+          <w:iCs/>
           <w:color w:val="000000"/>
           <w:sz w:val="24"/>
           <w:szCs w:val="24"/>
         </w:rPr>
-        <w:t xml:space="preserve">:  </w:t>
-      </w:r>
-      <w:r>
-        <w:rPr>
-          <w:sz w:val="24"/>
-          <w:szCs w:val="24"/>
-        </w:rPr>
-        <w:t>By appointment only</w:t>
-      </w:r>
-      <w:r>
-        <w:rPr>
-          <w:sz w:val="24"/>
-          <w:szCs w:val="24"/>
-        </w:rPr>
-        <w:t xml:space="preserve"> (</w:t>
-      </w:r>
-      <w:r>
-        <w:rPr>
-          <w:b/>
-          <w:bCs/>
-          <w:sz w:val="24"/>
-          <w:szCs w:val="24"/>
-        </w:rPr>
-        <w:t>TBD</w:t>
-      </w:r>
-      <w:r>
-        <w:rPr>
-          <w:sz w:val="24"/>
-          <w:szCs w:val="24"/>
-        </w:rPr>
-        <w:t>).</w:t>
+        <w:t>Tuesday and Thursday @ 11:00 a.m. - 12:00 p.m., or by appointment (requested via Teams and/or email). </w:t>
       </w:r>
     </w:p>
     <w:p>
@@ -2649,6 +2619,7 @@
           <w:b/>
           <w:bCs/>
         </w:rPr>
+        <w:lastRenderedPageBreak/>
         <w:t>Quiz 2 (April 16</w:t>
       </w:r>
       <w:r>
@@ -2672,7 +2643,6 @@
         <w:pStyle w:val="NormalWeb"/>
       </w:pPr>
       <w:r>
-        <w:lastRenderedPageBreak/>
         <w:t>13. Disk Storage, Basic File Structures, Hashing, and Modern Storage Architectures (April 16th).</w:t>
       </w:r>
     </w:p>

</xml_diff>

<commit_message>
Updating Syllabus with schedule changes
</commit_message>
<xml_diff>
--- a/CSCI340_Spring2024_Syllabus.docx
+++ b/CSCI340_Spring2024_Syllabus.docx
@@ -2525,6 +2525,91 @@
     <w:p>
       <w:pPr>
         <w:pStyle w:val="NormalWeb"/>
+      </w:pPr>
+      <w:r>
+        <w:rPr>
+          <w:rStyle w:val="Strong"/>
+          <w:rFonts w:eastAsiaTheme="majorEastAsia"/>
+        </w:rPr>
+        <w:t>Guest Lecture - Michael Walker (February 29th in Class).</w:t>
+      </w:r>
+    </w:p>
+    <w:p>
+      <w:pPr>
+        <w:pStyle w:val="NormalWeb"/>
+      </w:pPr>
+      <w:r>
+        <w:t>7. More SQL: Complex Queries, Triggers, Views, and Schemas (March 5th - 7th).</w:t>
+      </w:r>
+    </w:p>
+    <w:p>
+      <w:pPr>
+        <w:pStyle w:val="NormalWeb"/>
+      </w:pPr>
+      <w:r>
+        <w:rPr>
+          <w:rStyle w:val="Strong"/>
+          <w:rFonts w:eastAsiaTheme="majorEastAsia"/>
+        </w:rPr>
+        <w:t>Guest Lecture - Samuel Redfern (March 5th in Class).</w:t>
+      </w:r>
+    </w:p>
+    <w:p>
+      <w:pPr>
+        <w:pStyle w:val="NormalWeb"/>
+      </w:pPr>
+      <w:r>
+        <w:rPr>
+          <w:rStyle w:val="Strong"/>
+          <w:rFonts w:eastAsiaTheme="majorEastAsia"/>
+        </w:rPr>
+        <w:t>Quiz 1 (March 7th in Class).</w:t>
+      </w:r>
+    </w:p>
+    <w:p>
+      <w:pPr>
+        <w:pStyle w:val="NormalWeb"/>
+      </w:pPr>
+      <w:r>
+        <w:t>8. The Relational Algebra and Relational (March 12th).</w:t>
+      </w:r>
+    </w:p>
+    <w:p>
+      <w:pPr>
+        <w:pStyle w:val="NormalWeb"/>
+      </w:pPr>
+      <w:r>
+        <w:t>9. Relational Database Design by ER- and EER-to-Relational Mappings (March 14th - 28th).</w:t>
+      </w:r>
+    </w:p>
+    <w:p>
+      <w:pPr>
+        <w:pStyle w:val="NormalWeb"/>
+      </w:pPr>
+      <w:r>
+        <w:t>10. Web Database Programming Using PHP (April 2nd - 4th).</w:t>
+      </w:r>
+    </w:p>
+    <w:p>
+      <w:pPr>
+        <w:pStyle w:val="NormalWeb"/>
+      </w:pPr>
+      <w:r>
+        <w:lastRenderedPageBreak/>
+        <w:t>11. Basics of Functional Dependencies and Normalization for Relational Databases(April 9th).</w:t>
+      </w:r>
+    </w:p>
+    <w:p>
+      <w:pPr>
+        <w:pStyle w:val="NormalWeb"/>
+      </w:pPr>
+      <w:r>
+        <w:t>12. Relational Database Design Algorithms and Further Dependencies (April 11th).</w:t>
+      </w:r>
+    </w:p>
+    <w:p>
+      <w:pPr>
+        <w:pStyle w:val="NormalWeb"/>
         <w:rPr>
           <w:b/>
           <w:bCs/>
@@ -2535,91 +2620,6 @@
           <w:b/>
           <w:bCs/>
         </w:rPr>
-        <w:t>Quiz 1 (</w:t>
-      </w:r>
-      <w:r>
-        <w:rPr>
-          <w:b/>
-          <w:bCs/>
-        </w:rPr>
-        <w:t>February 29th</w:t>
-      </w:r>
-      <w:r>
-        <w:rPr>
-          <w:b/>
-          <w:bCs/>
-        </w:rPr>
-        <w:t xml:space="preserve"> in Class)</w:t>
-      </w:r>
-    </w:p>
-    <w:p>
-      <w:pPr>
-        <w:pStyle w:val="NormalWeb"/>
-      </w:pPr>
-      <w:r>
-        <w:t>7. More SQL: Complex Queries, Triggers, Views, and Schemas (March</w:t>
-      </w:r>
-      <w:r>
-        <w:t xml:space="preserve"> 5th - </w:t>
-      </w:r>
-      <w:r>
-        <w:t>7th).</w:t>
-      </w:r>
-    </w:p>
-    <w:p>
-      <w:pPr>
-        <w:pStyle w:val="NormalWeb"/>
-      </w:pPr>
-      <w:r>
-        <w:t>8. The Relational Algebra and Relational (March 12th).</w:t>
-      </w:r>
-    </w:p>
-    <w:p>
-      <w:pPr>
-        <w:pStyle w:val="NormalWeb"/>
-      </w:pPr>
-      <w:r>
-        <w:t>9. Relational Database Design by ER- and EER-to-Relational Mappings (March 14th - 28th).</w:t>
-      </w:r>
-    </w:p>
-    <w:p>
-      <w:pPr>
-        <w:pStyle w:val="NormalWeb"/>
-      </w:pPr>
-      <w:r>
-        <w:t>10. Web Database Programming Using PHP (April 2nd - 4th).</w:t>
-      </w:r>
-    </w:p>
-    <w:p>
-      <w:pPr>
-        <w:pStyle w:val="NormalWeb"/>
-      </w:pPr>
-      <w:r>
-        <w:t>11. Basics of Functional Dependencies and Normalization for Relational Databases(April 9th).</w:t>
-      </w:r>
-    </w:p>
-    <w:p>
-      <w:pPr>
-        <w:pStyle w:val="NormalWeb"/>
-      </w:pPr>
-      <w:r>
-        <w:t>12. Relational Database Design Algorithms and Further Dependencies (April 11th).</w:t>
-      </w:r>
-    </w:p>
-    <w:p>
-      <w:pPr>
-        <w:pStyle w:val="NormalWeb"/>
-        <w:rPr>
-          <w:b/>
-          <w:bCs/>
-        </w:rPr>
-      </w:pPr>
-      <w:r>
-        <w:rPr>
-          <w:b/>
-          <w:bCs/>
-        </w:rPr>
-        <w:lastRenderedPageBreak/>
         <w:t>Quiz 2 (April 16</w:t>
       </w:r>
       <w:r>

</xml_diff>

<commit_message>
Adding project part 1 document
</commit_message>
<xml_diff>
--- a/CSCI340_Spring2024_Syllabus.docx
+++ b/CSCI340_Spring2024_Syllabus.docx
@@ -2587,7 +2587,13 @@
         <w:pStyle w:val="NormalWeb"/>
       </w:pPr>
       <w:r>
-        <w:t>10. Web Database Programming Using PHP (April 2nd - 4th).</w:t>
+        <w:t>10. Web Database Programming Using</w:t>
+      </w:r>
+      <w:r>
+        <w:t xml:space="preserve"> Java Spring </w:t>
+      </w:r>
+      <w:r>
+        <w:t>(April 2nd - 4th).</w:t>
       </w:r>
     </w:p>
     <w:p>

</xml_diff>

<commit_message>
Adding word document of answers from Jeopardy
</commit_message>
<xml_diff>
--- a/CSCI340_Spring2024_Syllabus.docx
+++ b/CSCI340_Spring2024_Syllabus.docx
@@ -2551,7 +2551,15 @@
           <w:rStyle w:val="Strong"/>
           <w:rFonts w:eastAsiaTheme="majorEastAsia"/>
         </w:rPr>
-        <w:t>Guest Lecture - Samuel Redfern (March 5th in Class).</w:t>
+        <w:t>Quiz 1 (March 7th in Class).</w:t>
+      </w:r>
+    </w:p>
+    <w:p>
+      <w:pPr>
+        <w:pStyle w:val="NormalWeb"/>
+      </w:pPr>
+      <w:r>
+        <w:t>8. The Relational Algebra and Relational (March 12th).</w:t>
       </w:r>
     </w:p>
     <w:p>
@@ -2563,15 +2571,21 @@
           <w:rStyle w:val="Strong"/>
           <w:rFonts w:eastAsiaTheme="majorEastAsia"/>
         </w:rPr>
-        <w:t>Quiz 1 (March 7th in Class).</w:t>
-      </w:r>
-    </w:p>
-    <w:p>
-      <w:pPr>
-        <w:pStyle w:val="NormalWeb"/>
-      </w:pPr>
-      <w:r>
-        <w:t>8. The Relational Algebra and Relational (March 12th).</w:t>
+        <w:t xml:space="preserve">Guest Lecture - Samuel Redfern (March </w:t>
+      </w:r>
+      <w:r>
+        <w:rPr>
+          <w:rStyle w:val="Strong"/>
+          <w:rFonts w:eastAsiaTheme="majorEastAsia"/>
+        </w:rPr>
+        <w:t>12</w:t>
+      </w:r>
+      <w:r>
+        <w:rPr>
+          <w:rStyle w:val="Strong"/>
+          <w:rFonts w:eastAsiaTheme="majorEastAsia"/>
+        </w:rPr>
+        <w:t>th in Class).</w:t>
       </w:r>
     </w:p>
     <w:p>

</xml_diff>